<commit_message>
modification des screens sur modélisation
</commit_message>
<xml_diff>
--- a/word/Analyse Sommaire TP3.docx
+++ b/word/Analyse Sommaire TP3.docx
@@ -344,16 +344,24 @@
       <w:pPr>
         <w:pStyle w:val="NormalWeb"/>
       </w:pPr>
+    </w:p>
+    <w:p>
+      <w:pPr>
+        <w:rPr>
+          <w:sz w:val="28"/>
+          <w:szCs w:val="28"/>
+        </w:rPr>
+      </w:pPr>
       <w:r>
         <w:rPr>
-          <w:noProof/>
-        </w:rPr>
-        <w:lastRenderedPageBreak/>
+          <w:sz w:val="28"/>
+          <w:szCs w:val="28"/>
+        </w:rPr>
         <w:drawing>
-          <wp:inline distT="0" distB="0" distL="0" distR="0" wp14:anchorId="3105333D" wp14:editId="17A5E5C5">
-            <wp:extent cx="5972810" cy="4043680"/>
-            <wp:effectExtent l="0" t="0" r="8890" b="0"/>
-            <wp:docPr id="969799407" name="Image 1" descr="Une image contenant texte, capture d’écran, diagramme, Police&#10;&#10;Description générée automatiquement"/>
+          <wp:inline distT="0" distB="0" distL="0" distR="0" wp14:anchorId="13EB58E6" wp14:editId="6FF6F459">
+            <wp:extent cx="5972810" cy="4335780"/>
+            <wp:effectExtent l="0" t="0" r="8890" b="7620"/>
+            <wp:docPr id="1768937479" name="Image 1" descr="Une image contenant texte, capture d’écran, diagramme, logiciel&#10;&#10;Description générée automatiquement"/>
             <wp:cNvGraphicFramePr>
               <a:graphicFrameLocks xmlns:a="http://schemas.openxmlformats.org/drawingml/2006/main" noChangeAspect="1"/>
             </wp:cNvGraphicFramePr>
@@ -361,36 +369,23 @@
               <a:graphicData uri="http://schemas.openxmlformats.org/drawingml/2006/picture">
                 <pic:pic xmlns:pic="http://schemas.openxmlformats.org/drawingml/2006/picture">
                   <pic:nvPicPr>
-                    <pic:cNvPr id="969799407" name="Image 1" descr="Une image contenant texte, capture d’écran, diagramme, Police&#10;&#10;Description générée automatiquement"/>
-                    <pic:cNvPicPr>
-                      <a:picLocks noChangeAspect="1" noChangeArrowheads="1"/>
-                    </pic:cNvPicPr>
+                    <pic:cNvPr id="1768937479" name="Image 1" descr="Une image contenant texte, capture d’écran, diagramme, logiciel&#10;&#10;Description générée automatiquement"/>
+                    <pic:cNvPicPr/>
                   </pic:nvPicPr>
                   <pic:blipFill>
-                    <a:blip r:embed="rId8">
-                      <a:extLst>
-                        <a:ext uri="{28A0092B-C50C-407E-A947-70E740481C1C}">
-                          <a14:useLocalDpi xmlns:a14="http://schemas.microsoft.com/office/drawing/2010/main" val="0"/>
-                        </a:ext>
-                      </a:extLst>
-                    </a:blip>
-                    <a:srcRect/>
+                    <a:blip r:embed="rId8"/>
                     <a:stretch>
                       <a:fillRect/>
                     </a:stretch>
                   </pic:blipFill>
-                  <pic:spPr bwMode="auto">
+                  <pic:spPr>
                     <a:xfrm>
                       <a:off x="0" y="0"/>
-                      <a:ext cx="5972810" cy="4043680"/>
+                      <a:ext cx="5972810" cy="4335780"/>
                     </a:xfrm>
                     <a:prstGeom prst="rect">
                       <a:avLst/>
                     </a:prstGeom>
-                    <a:noFill/>
-                    <a:ln>
-                      <a:noFill/>
-                    </a:ln>
                   </pic:spPr>
                 </pic:pic>
               </a:graphicData>
@@ -400,19 +395,12 @@
       </w:r>
     </w:p>
     <w:p>
-      <w:pPr>
-        <w:pStyle w:val="NormalWeb"/>
-      </w:pPr>
       <w:r>
-        <w:rPr>
-          <w:noProof/>
-        </w:rPr>
-        <w:lastRenderedPageBreak/>
         <w:drawing>
-          <wp:inline distT="0" distB="0" distL="0" distR="0" wp14:anchorId="2C4FD253" wp14:editId="7938A3F9">
-            <wp:extent cx="5972810" cy="4409440"/>
-            <wp:effectExtent l="0" t="0" r="8890" b="0"/>
-            <wp:docPr id="576932923" name="Image 1" descr="Une image contenant texte, capture d’écran, diagramme, logiciel&#10;&#10;Description générée automatiquement"/>
+          <wp:inline distT="0" distB="0" distL="0" distR="0" wp14:anchorId="750C8202" wp14:editId="022135DB">
+            <wp:extent cx="5972810" cy="3362960"/>
+            <wp:effectExtent l="0" t="0" r="8890" b="8890"/>
+            <wp:docPr id="135527222" name="Image 1" descr="Une image contenant texte, capture d’écran, diagramme, Police&#10;&#10;Description générée automatiquement"/>
             <wp:cNvGraphicFramePr>
               <a:graphicFrameLocks xmlns:a="http://schemas.openxmlformats.org/drawingml/2006/main" noChangeAspect="1"/>
             </wp:cNvGraphicFramePr>
@@ -420,7 +408,7 @@
               <a:graphicData uri="http://schemas.openxmlformats.org/drawingml/2006/picture">
                 <pic:pic xmlns:pic="http://schemas.openxmlformats.org/drawingml/2006/picture">
                   <pic:nvPicPr>
-                    <pic:cNvPr id="576932923" name="Image 1" descr="Une image contenant texte, capture d’écran, diagramme, logiciel&#10;&#10;Description générée automatiquement"/>
+                    <pic:cNvPr id="135527222" name="Image 1" descr="Une image contenant texte, capture d’écran, diagramme, Police&#10;&#10;Description générée automatiquement"/>
                     <pic:cNvPicPr/>
                   </pic:nvPicPr>
                   <pic:blipFill>
@@ -432,7 +420,7 @@
                   <pic:spPr>
                     <a:xfrm>
                       <a:off x="0" y="0"/>
-                      <a:ext cx="5972810" cy="4409440"/>
+                      <a:ext cx="5972810" cy="3362960"/>
                     </a:xfrm>
                     <a:prstGeom prst="rect">
                       <a:avLst/>
@@ -445,15 +433,6 @@
         </w:drawing>
       </w:r>
     </w:p>
-    <w:p>
-      <w:pPr>
-        <w:rPr>
-          <w:sz w:val="28"/>
-          <w:szCs w:val="28"/>
-        </w:rPr>
-      </w:pPr>
-    </w:p>
-    <w:p/>
     <w:sectPr>
       <w:pgSz w:w="12240" w:h="15840"/>
       <w:pgMar w:top="1417" w:right="1417" w:bottom="1417" w:left="1417" w:header="708" w:footer="708" w:gutter="0"/>
@@ -1729,12 +1708,11 @@
 </file>
 
 <file path=customXml/item1.xml><?xml version="1.0" encoding="utf-8"?>
-<?mso-contentType ?>
-<FormTemplates xmlns="http://schemas.microsoft.com/sharepoint/v3/contenttype/forms">
-  <Display>DocumentLibraryForm</Display>
-  <Edit>DocumentLibraryForm</Edit>
-  <New>DocumentLibraryForm</New>
-</FormTemplates>
+<p:properties xmlns:p="http://schemas.microsoft.com/office/2006/metadata/properties" xmlns:xsi="http://www.w3.org/2001/XMLSchema-instance" xmlns:pc="http://schemas.microsoft.com/office/infopath/2007/PartnerControls">
+  <documentManagement>
+    <_activity xmlns="123e5e20-2ddf-45e0-af39-619b550f0c7d" xsi:nil="true"/>
+  </documentManagement>
+</p:properties>
 </file>
 
 <file path=customXml/item2.xml><?xml version="1.0" encoding="utf-8"?>
@@ -1971,17 +1949,20 @@
 </file>
 
 <file path=customXml/item3.xml><?xml version="1.0" encoding="utf-8"?>
-<p:properties xmlns:p="http://schemas.microsoft.com/office/2006/metadata/properties" xmlns:xsi="http://www.w3.org/2001/XMLSchema-instance" xmlns:pc="http://schemas.microsoft.com/office/infopath/2007/PartnerControls">
-  <documentManagement>
-    <_activity xmlns="123e5e20-2ddf-45e0-af39-619b550f0c7d" xsi:nil="true"/>
-  </documentManagement>
-</p:properties>
+<?mso-contentType ?>
+<FormTemplates xmlns="http://schemas.microsoft.com/sharepoint/v3/contenttype/forms">
+  <Display>DocumentLibraryForm</Display>
+  <Edit>DocumentLibraryForm</Edit>
+  <New>DocumentLibraryForm</New>
+</FormTemplates>
 </file>
 
 <file path=customXml/itemProps1.xml><?xml version="1.0" encoding="utf-8"?>
-<ds:datastoreItem xmlns:ds="http://schemas.openxmlformats.org/officeDocument/2006/customXml" ds:itemID="{76511A62-F8B0-4AB3-B57E-07B629E5ED21}">
+<ds:datastoreItem xmlns:ds="http://schemas.openxmlformats.org/officeDocument/2006/customXml" ds:itemID="{AEAD869F-5BB6-4D52-B454-695283540FC9}">
   <ds:schemaRefs>
-    <ds:schemaRef ds:uri="http://schemas.microsoft.com/sharepoint/v3/contenttype/forms"/>
+    <ds:schemaRef ds:uri="http://schemas.microsoft.com/office/2006/metadata/properties"/>
+    <ds:schemaRef ds:uri="http://schemas.microsoft.com/office/infopath/2007/PartnerControls"/>
+    <ds:schemaRef ds:uri="123e5e20-2ddf-45e0-af39-619b550f0c7d"/>
   </ds:schemaRefs>
 </ds:datastoreItem>
 </file>
@@ -2006,11 +1987,9 @@
 </file>
 
 <file path=customXml/itemProps3.xml><?xml version="1.0" encoding="utf-8"?>
-<ds:datastoreItem xmlns:ds="http://schemas.openxmlformats.org/officeDocument/2006/customXml" ds:itemID="{AEAD869F-5BB6-4D52-B454-695283540FC9}">
+<ds:datastoreItem xmlns:ds="http://schemas.openxmlformats.org/officeDocument/2006/customXml" ds:itemID="{76511A62-F8B0-4AB3-B57E-07B629E5ED21}">
   <ds:schemaRefs>
-    <ds:schemaRef ds:uri="http://schemas.microsoft.com/office/2006/metadata/properties"/>
-    <ds:schemaRef ds:uri="http://schemas.microsoft.com/office/infopath/2007/PartnerControls"/>
-    <ds:schemaRef ds:uri="123e5e20-2ddf-45e0-af39-619b550f0c7d"/>
+    <ds:schemaRef ds:uri="http://schemas.microsoft.com/sharepoint/v3/contenttype/forms"/>
   </ds:schemaRefs>
 </ds:datastoreItem>
 </file>
</xml_diff>